<commit_message>
Fix the domain model
</commit_message>
<xml_diff>
--- a/Automail/Ass1Report.docx
+++ b/Automail/Ass1Report.docx
@@ -36,7 +36,13 @@
         <w:ind w:firstLineChars="0"/>
       </w:pPr>
       <w:r>
-        <w:t>We use the creator pattern to handle the hand and the tube about the robot</w:t>
+        <w:t xml:space="preserve">We use the </w:t>
+      </w:r>
+      <w:r>
+        <w:t>Builder</w:t>
+      </w:r>
+      <w:r>
+        <w:t xml:space="preserve"> pattern to handle the hand and the tube about the robot</w:t>
       </w:r>
     </w:p>
     <w:sectPr>

</xml_diff>